<commit_message>
Modificacion de mensajes y labels segun directivas de Asamblea
</commit_message>
<xml_diff>
--- a/src/assets/template-carta-poder.docx
+++ b/src/assets/template-carta-poder.docx
@@ -492,17 +492,42 @@
           <w:rFonts w:asciiTheme="minorHAnsi" w:eastAsiaTheme="minorEastAsia" w:hAnsiTheme="minorHAnsi" w:cstheme="minorBidi"/>
           <w:lang w:val="es-ES"/>
         </w:rPr>
-        <w:t xml:space="preserve">DNI </w:t>
-      </w:r>
-      <w:proofErr w:type="spellStart"/>
-      <w:r>
-        <w:rPr>
-          <w:rFonts w:asciiTheme="minorHAnsi" w:eastAsiaTheme="minorEastAsia" w:hAnsiTheme="minorHAnsi" w:cstheme="minorBidi"/>
-          <w:lang w:val="es-ES"/>
-        </w:rPr>
-        <w:t>Nº</w:t>
-      </w:r>
-      <w:proofErr w:type="spellEnd"/>
+        <w:t xml:space="preserve">DNI Nº </w:t>
+      </w:r>
+      <w:r>
+        <w:rPr>
+          <w:rFonts w:asciiTheme="minorHAnsi" w:eastAsiaTheme="minorEastAsia" w:hAnsiTheme="minorHAnsi" w:cstheme="minorBidi"/>
+          <w:b/>
+          <w:bCs/>
+          <w:lang w:val="es-ES"/>
+        </w:rPr>
+        <w:t>{dni</w:t>
+      </w:r>
+      <w:r>
+        <w:rPr>
+          <w:rFonts w:asciiTheme="minorHAnsi" w:eastAsiaTheme="minorEastAsia" w:hAnsiTheme="minorHAnsi" w:cstheme="minorBidi"/>
+          <w:b/>
+          <w:bCs/>
+          <w:lang w:val="es-ES"/>
+        </w:rPr>
+        <w:t>P</w:t>
+      </w:r>
+      <w:r>
+        <w:rPr>
+          <w:rFonts w:asciiTheme="minorHAnsi" w:eastAsiaTheme="minorEastAsia" w:hAnsiTheme="minorHAnsi" w:cstheme="minorBidi"/>
+          <w:b/>
+          <w:bCs/>
+          <w:lang w:val="es-ES"/>
+        </w:rPr>
+        <w:t>oderdante}</w:t>
+      </w:r>
+      <w:r>
+        <w:rPr>
+          <w:rFonts w:asciiTheme="minorHAnsi" w:eastAsiaTheme="minorEastAsia" w:hAnsiTheme="minorHAnsi" w:cstheme="minorBidi"/>
+          <w:lang w:val="es-ES"/>
+        </w:rPr>
+        <w:t>,</w:t>
+      </w:r>
       <w:r>
         <w:rPr>
           <w:rFonts w:asciiTheme="minorHAnsi" w:eastAsiaTheme="minorEastAsia" w:hAnsiTheme="minorHAnsi" w:cstheme="minorBidi"/>
@@ -513,56 +538,9 @@
       <w:r>
         <w:rPr>
           <w:rFonts w:asciiTheme="minorHAnsi" w:eastAsiaTheme="minorEastAsia" w:hAnsiTheme="minorHAnsi" w:cstheme="minorBidi"/>
-          <w:b/>
-          <w:bCs/>
-          <w:lang w:val="es-ES"/>
-        </w:rPr>
-        <w:t>{</w:t>
-      </w:r>
-      <w:proofErr w:type="spellStart"/>
-      <w:r>
-        <w:rPr>
-          <w:rFonts w:asciiTheme="minorHAnsi" w:eastAsiaTheme="minorEastAsia" w:hAnsiTheme="minorHAnsi" w:cstheme="minorBidi"/>
-          <w:b/>
-          <w:bCs/>
-          <w:lang w:val="es-ES"/>
-        </w:rPr>
-        <w:t>dni</w:t>
-      </w:r>
-      <w:r>
-        <w:rPr>
-          <w:rFonts w:asciiTheme="minorHAnsi" w:eastAsiaTheme="minorEastAsia" w:hAnsiTheme="minorHAnsi" w:cstheme="minorBidi"/>
-          <w:b/>
-          <w:bCs/>
-          <w:lang w:val="es-ES"/>
-        </w:rPr>
-        <w:t>P</w:t>
-      </w:r>
-      <w:r>
-        <w:rPr>
-          <w:rFonts w:asciiTheme="minorHAnsi" w:eastAsiaTheme="minorEastAsia" w:hAnsiTheme="minorHAnsi" w:cstheme="minorBidi"/>
-          <w:b/>
-          <w:bCs/>
-          <w:lang w:val="es-ES"/>
-        </w:rPr>
-        <w:t>oderdante</w:t>
-      </w:r>
-      <w:proofErr w:type="spellEnd"/>
-      <w:r>
-        <w:rPr>
-          <w:rFonts w:asciiTheme="minorHAnsi" w:eastAsiaTheme="minorEastAsia" w:hAnsiTheme="minorHAnsi" w:cstheme="minorBidi"/>
-          <w:b/>
-          <w:bCs/>
-          <w:lang w:val="es-ES"/>
-        </w:rPr>
-        <w:t>}</w:t>
-      </w:r>
-      <w:r>
-        <w:rPr>
-          <w:rFonts w:asciiTheme="minorHAnsi" w:eastAsiaTheme="minorEastAsia" w:hAnsiTheme="minorHAnsi" w:cstheme="minorBidi"/>
-          <w:lang w:val="es-ES"/>
-        </w:rPr>
-        <w:t>,</w:t>
+          <w:lang w:val="es-ES"/>
+        </w:rPr>
+        <w:t>en su carácter de</w:t>
       </w:r>
       <w:r>
         <w:rPr>
@@ -571,20 +549,6 @@
         </w:rPr>
         <w:t xml:space="preserve"> </w:t>
       </w:r>
-      <w:r>
-        <w:rPr>
-          <w:rFonts w:asciiTheme="minorHAnsi" w:eastAsiaTheme="minorEastAsia" w:hAnsiTheme="minorHAnsi" w:cstheme="minorBidi"/>
-          <w:lang w:val="es-ES"/>
-        </w:rPr>
-        <w:t>en su carácter de</w:t>
-      </w:r>
-      <w:r>
-        <w:rPr>
-          <w:rFonts w:asciiTheme="minorHAnsi" w:eastAsiaTheme="minorEastAsia" w:hAnsiTheme="minorHAnsi" w:cstheme="minorBidi"/>
-          <w:lang w:val="es-ES"/>
-        </w:rPr>
-        <w:t xml:space="preserve"> </w:t>
-      </w:r>
       <w:proofErr w:type="gramStart"/>
       <w:r>
         <w:rPr>
@@ -615,27 +579,7 @@
           <w:bCs/>
           <w:lang w:val="es-ES"/>
         </w:rPr>
-        <w:t>{</w:t>
-      </w:r>
-      <w:proofErr w:type="spellStart"/>
-      <w:r>
-        <w:rPr>
-          <w:rFonts w:asciiTheme="minorHAnsi" w:eastAsiaTheme="minorEastAsia" w:hAnsiTheme="minorHAnsi" w:cstheme="minorBidi"/>
-          <w:b/>
-          <w:bCs/>
-          <w:lang w:val="es-ES"/>
-        </w:rPr>
-        <w:t>cooperativaName</w:t>
-      </w:r>
-      <w:proofErr w:type="spellEnd"/>
-      <w:r>
-        <w:rPr>
-          <w:rFonts w:asciiTheme="minorHAnsi" w:eastAsiaTheme="minorEastAsia" w:hAnsiTheme="minorHAnsi" w:cstheme="minorBidi"/>
-          <w:b/>
-          <w:bCs/>
-          <w:lang w:val="es-ES"/>
-        </w:rPr>
-        <w:t>}</w:t>
+        <w:t>{cooperativaName}</w:t>
       </w:r>
       <w:r>
         <w:rPr>
@@ -692,7 +636,23 @@
           <w:szCs w:val="24"/>
           <w:lang w:val="es-ES"/>
         </w:rPr>
-        <w:t>25 de octubre de 2024</w:t>
+        <w:t>31</w:t>
+      </w:r>
+      <w:r>
+        <w:rPr>
+          <w:rFonts w:ascii="Calibri" w:eastAsia="Calibri" w:hAnsi="Calibri" w:cs="Calibri"/>
+          <w:szCs w:val="24"/>
+          <w:lang w:val="es-ES"/>
+        </w:rPr>
+        <w:t xml:space="preserve"> de octubre de 202</w:t>
+      </w:r>
+      <w:r>
+        <w:rPr>
+          <w:rFonts w:ascii="Calibri" w:eastAsia="Calibri" w:hAnsi="Calibri" w:cs="Calibri"/>
+          <w:szCs w:val="24"/>
+          <w:lang w:val="es-ES"/>
+        </w:rPr>
+        <w:t>5</w:t>
       </w:r>
       <w:r>
         <w:rPr>
@@ -757,17 +717,8 @@
           <w:rFonts w:asciiTheme="minorHAnsi" w:eastAsiaTheme="minorEastAsia" w:hAnsiTheme="minorHAnsi" w:cstheme="minorBidi"/>
           <w:lang w:val="es-ES"/>
         </w:rPr>
-        <w:t xml:space="preserve">DNI </w:t>
-      </w:r>
-      <w:proofErr w:type="spellStart"/>
-      <w:r>
-        <w:rPr>
-          <w:rFonts w:asciiTheme="minorHAnsi" w:eastAsiaTheme="minorEastAsia" w:hAnsiTheme="minorHAnsi" w:cstheme="minorBidi"/>
-          <w:lang w:val="es-ES"/>
-        </w:rPr>
-        <w:t>Nº</w:t>
-      </w:r>
-      <w:proofErr w:type="spellEnd"/>
+        <w:t>DNI Nº</w:t>
+      </w:r>
       <w:r>
         <w:rPr>
           <w:rFonts w:asciiTheme="minorHAnsi" w:eastAsiaTheme="minorEastAsia" w:hAnsiTheme="minorHAnsi" w:cstheme="minorBidi"/>
@@ -782,27 +733,7 @@
           <w:bCs/>
           <w:lang w:val="es-ES"/>
         </w:rPr>
-        <w:t>{</w:t>
-      </w:r>
-      <w:proofErr w:type="spellStart"/>
-      <w:r>
-        <w:rPr>
-          <w:rFonts w:asciiTheme="minorHAnsi" w:eastAsiaTheme="minorEastAsia" w:hAnsiTheme="minorHAnsi" w:cstheme="minorBidi"/>
-          <w:b/>
-          <w:bCs/>
-          <w:lang w:val="es-ES"/>
-        </w:rPr>
-        <w:t>dniApoderado</w:t>
-      </w:r>
-      <w:proofErr w:type="spellEnd"/>
-      <w:r>
-        <w:rPr>
-          <w:rFonts w:asciiTheme="minorHAnsi" w:eastAsiaTheme="minorEastAsia" w:hAnsiTheme="minorHAnsi" w:cstheme="minorBidi"/>
-          <w:b/>
-          <w:bCs/>
-          <w:lang w:val="es-ES"/>
-        </w:rPr>
-        <w:t>}</w:t>
+        <w:t>{dniApoderado}</w:t>
       </w:r>
       <w:r>
         <w:rPr>
@@ -1159,23 +1090,7 @@
                 <w:rStyle w:val="Textodelmarcadordeposicin"/>
                 <w:rFonts w:eastAsiaTheme="minorEastAsia"/>
               </w:rPr>
-              <w:t>{</w:t>
-            </w:r>
-            <w:proofErr w:type="spellStart"/>
-            <w:r>
-              <w:rPr>
-                <w:rStyle w:val="Textodelmarcadordeposicin"/>
-                <w:rFonts w:eastAsiaTheme="minorEastAsia"/>
-              </w:rPr>
-              <w:t>cooperativaName</w:t>
-            </w:r>
-            <w:proofErr w:type="spellEnd"/>
-            <w:r>
-              <w:rPr>
-                <w:rStyle w:val="Textodelmarcadordeposicin"/>
-                <w:rFonts w:eastAsiaTheme="minorEastAsia"/>
-              </w:rPr>
-              <w:t>}</w:t>
+              <w:t>{cooperativaName}</w:t>
             </w:r>
             <w:r>
               <w:rPr>

</xml_diff>

<commit_message>
Correccion de formato de texto en carta poder
</commit_message>
<xml_diff>
--- a/src/assets/template-carta-poder.docx
+++ b/src/assets/template-carta-poder.docx
@@ -120,8 +120,16 @@
         <w:rPr>
           <w:rFonts w:ascii="Calibri" w:hAnsi="Calibri"/>
         </w:rPr>
-        <w:t>…………….</w:t>
-      </w:r>
+        <w:t>………</w:t>
+      </w:r>
+      <w:proofErr w:type="gramStart"/>
+      <w:r>
+        <w:rPr>
+          <w:rFonts w:ascii="Calibri" w:hAnsi="Calibri"/>
+        </w:rPr>
+        <w:t>…….</w:t>
+      </w:r>
+      <w:proofErr w:type="gramEnd"/>
       <w:r>
         <w:rPr>
           <w:rFonts w:ascii="Calibri" w:hAnsi="Calibri"/>
@@ -174,7 +182,27 @@
           <w:bCs/>
           <w:lang w:val="es-ES"/>
         </w:rPr>
-        <w:t>Al Sr. Presidente de</w:t>
+        <w:t xml:space="preserve">Al Sr. </w:t>
+      </w:r>
+      <w:proofErr w:type="gramStart"/>
+      <w:r>
+        <w:rPr>
+          <w:rFonts w:ascii="Calibri" w:hAnsi="Calibri"/>
+          <w:b/>
+          <w:bCs/>
+          <w:lang w:val="es-ES"/>
+        </w:rPr>
+        <w:t>Presidente</w:t>
+      </w:r>
+      <w:proofErr w:type="gramEnd"/>
+      <w:r>
+        <w:rPr>
+          <w:rFonts w:ascii="Calibri" w:hAnsi="Calibri"/>
+          <w:b/>
+          <w:bCs/>
+          <w:lang w:val="es-ES"/>
+        </w:rPr>
+        <w:t xml:space="preserve"> de</w:t>
       </w:r>
       <w:r>
         <w:rPr>
@@ -464,16 +492,42 @@
           <w:rFonts w:asciiTheme="minorHAnsi" w:eastAsiaTheme="minorEastAsia" w:hAnsiTheme="minorHAnsi" w:cstheme="minorBidi"/>
           <w:lang w:val="es-ES"/>
         </w:rPr>
-        <w:t xml:space="preserve">DNI Nº </w:t>
-      </w:r>
-      <w:r>
-        <w:rPr>
-          <w:rFonts w:asciiTheme="minorHAnsi" w:eastAsiaTheme="minorEastAsia" w:hAnsiTheme="minorHAnsi" w:cstheme="minorBidi"/>
-          <w:b/>
-          <w:bCs/>
-          <w:lang w:val="es-ES"/>
-        </w:rPr>
-        <w:t>{dni</w:t>
+        <w:t xml:space="preserve">DNI </w:t>
+      </w:r>
+      <w:proofErr w:type="spellStart"/>
+      <w:r>
+        <w:rPr>
+          <w:rFonts w:asciiTheme="minorHAnsi" w:eastAsiaTheme="minorEastAsia" w:hAnsiTheme="minorHAnsi" w:cstheme="minorBidi"/>
+          <w:lang w:val="es-ES"/>
+        </w:rPr>
+        <w:t>Nº</w:t>
+      </w:r>
+      <w:proofErr w:type="spellEnd"/>
+      <w:r>
+        <w:rPr>
+          <w:rFonts w:asciiTheme="minorHAnsi" w:eastAsiaTheme="minorEastAsia" w:hAnsiTheme="minorHAnsi" w:cstheme="minorBidi"/>
+          <w:lang w:val="es-ES"/>
+        </w:rPr>
+        <w:t xml:space="preserve"> </w:t>
+      </w:r>
+      <w:r>
+        <w:rPr>
+          <w:rFonts w:asciiTheme="minorHAnsi" w:eastAsiaTheme="minorEastAsia" w:hAnsiTheme="minorHAnsi" w:cstheme="minorBidi"/>
+          <w:b/>
+          <w:bCs/>
+          <w:lang w:val="es-ES"/>
+        </w:rPr>
+        <w:t>{</w:t>
+      </w:r>
+      <w:proofErr w:type="spellStart"/>
+      <w:r>
+        <w:rPr>
+          <w:rFonts w:asciiTheme="minorHAnsi" w:eastAsiaTheme="minorEastAsia" w:hAnsiTheme="minorHAnsi" w:cstheme="minorBidi"/>
+          <w:b/>
+          <w:bCs/>
+          <w:lang w:val="es-ES"/>
+        </w:rPr>
+        <w:t>dni</w:t>
       </w:r>
       <w:r>
         <w:rPr>
@@ -491,7 +545,17 @@
           <w:bCs/>
           <w:lang w:val="es-ES"/>
         </w:rPr>
-        <w:t>oderdante}</w:t>
+        <w:t>oderdante</w:t>
+      </w:r>
+      <w:proofErr w:type="spellEnd"/>
+      <w:r>
+        <w:rPr>
+          <w:rFonts w:asciiTheme="minorHAnsi" w:eastAsiaTheme="minorEastAsia" w:hAnsiTheme="minorHAnsi" w:cstheme="minorBidi"/>
+          <w:b/>
+          <w:bCs/>
+          <w:lang w:val="es-ES"/>
+        </w:rPr>
+        <w:t>}</w:t>
       </w:r>
       <w:r>
         <w:rPr>
@@ -519,7 +583,23 @@
           <w:rFonts w:asciiTheme="minorHAnsi" w:eastAsiaTheme="minorEastAsia" w:hAnsiTheme="minorHAnsi" w:cstheme="minorBidi"/>
           <w:lang w:val="es-ES"/>
         </w:rPr>
-        <w:t xml:space="preserve"> Delegado designado por la </w:t>
+        <w:t xml:space="preserve"> </w:t>
+      </w:r>
+      <w:proofErr w:type="gramStart"/>
+      <w:r>
+        <w:rPr>
+          <w:rFonts w:asciiTheme="minorHAnsi" w:eastAsiaTheme="minorEastAsia" w:hAnsiTheme="minorHAnsi" w:cstheme="minorBidi"/>
+          <w:lang w:val="es-ES"/>
+        </w:rPr>
+        <w:t>Delegado</w:t>
+      </w:r>
+      <w:proofErr w:type="gramEnd"/>
+      <w:r>
+        <w:rPr>
+          <w:rFonts w:asciiTheme="minorHAnsi" w:eastAsiaTheme="minorEastAsia" w:hAnsiTheme="minorHAnsi" w:cstheme="minorBidi"/>
+          <w:lang w:val="es-ES"/>
+        </w:rPr>
+        <w:t xml:space="preserve"> designado por la </w:t>
       </w:r>
       <w:r>
         <w:rPr>
@@ -535,7 +615,27 @@
           <w:bCs/>
           <w:lang w:val="es-ES"/>
         </w:rPr>
-        <w:t>{cooperativaName}</w:t>
+        <w:t>{</w:t>
+      </w:r>
+      <w:proofErr w:type="spellStart"/>
+      <w:r>
+        <w:rPr>
+          <w:rFonts w:asciiTheme="minorHAnsi" w:eastAsiaTheme="minorEastAsia" w:hAnsiTheme="minorHAnsi" w:cstheme="minorBidi"/>
+          <w:b/>
+          <w:bCs/>
+          <w:lang w:val="es-ES"/>
+        </w:rPr>
+        <w:t>cooperativaName</w:t>
+      </w:r>
+      <w:proofErr w:type="spellEnd"/>
+      <w:r>
+        <w:rPr>
+          <w:rFonts w:asciiTheme="minorHAnsi" w:eastAsiaTheme="minorEastAsia" w:hAnsiTheme="minorHAnsi" w:cstheme="minorBidi"/>
+          <w:b/>
+          <w:bCs/>
+          <w:lang w:val="es-ES"/>
+        </w:rPr>
+        <w:t>}</w:t>
       </w:r>
       <w:r>
         <w:rPr>
@@ -673,8 +773,17 @@
           <w:rFonts w:asciiTheme="minorHAnsi" w:eastAsiaTheme="minorEastAsia" w:hAnsiTheme="minorHAnsi" w:cstheme="minorBidi"/>
           <w:lang w:val="es-ES"/>
         </w:rPr>
-        <w:t>DNI Nº</w:t>
-      </w:r>
+        <w:t xml:space="preserve">DNI </w:t>
+      </w:r>
+      <w:proofErr w:type="spellStart"/>
+      <w:r>
+        <w:rPr>
+          <w:rFonts w:asciiTheme="minorHAnsi" w:eastAsiaTheme="minorEastAsia" w:hAnsiTheme="minorHAnsi" w:cstheme="minorBidi"/>
+          <w:lang w:val="es-ES"/>
+        </w:rPr>
+        <w:t>Nº</w:t>
+      </w:r>
+      <w:proofErr w:type="spellEnd"/>
       <w:r>
         <w:rPr>
           <w:rFonts w:asciiTheme="minorHAnsi" w:eastAsiaTheme="minorEastAsia" w:hAnsiTheme="minorHAnsi" w:cstheme="minorBidi"/>
@@ -689,7 +798,27 @@
           <w:bCs/>
           <w:lang w:val="es-ES"/>
         </w:rPr>
-        <w:t>{dniApoderado}</w:t>
+        <w:t>{</w:t>
+      </w:r>
+      <w:proofErr w:type="spellStart"/>
+      <w:r>
+        <w:rPr>
+          <w:rFonts w:asciiTheme="minorHAnsi" w:eastAsiaTheme="minorEastAsia" w:hAnsiTheme="minorHAnsi" w:cstheme="minorBidi"/>
+          <w:b/>
+          <w:bCs/>
+          <w:lang w:val="es-ES"/>
+        </w:rPr>
+        <w:t>dniApoderado</w:t>
+      </w:r>
+      <w:proofErr w:type="spellEnd"/>
+      <w:r>
+        <w:rPr>
+          <w:rFonts w:asciiTheme="minorHAnsi" w:eastAsiaTheme="minorEastAsia" w:hAnsiTheme="minorHAnsi" w:cstheme="minorBidi"/>
+          <w:b/>
+          <w:bCs/>
+          <w:lang w:val="es-ES"/>
+        </w:rPr>
+        <w:t>}</w:t>
       </w:r>
       <w:r>
         <w:rPr>
@@ -857,6 +986,8 @@
               <w:jc w:val="center"/>
               <w:rPr>
                 <w:rFonts w:asciiTheme="minorHAnsi" w:eastAsiaTheme="minorEastAsia" w:hAnsiTheme="minorHAnsi" w:cstheme="minorBidi"/>
+                <w:b/>
+                <w:bCs/>
                 <w:i/>
                 <w:iCs/>
                 <w:lang w:val="es-ES"/>
@@ -865,6 +996,8 @@
             <w:r>
               <w:rPr>
                 <w:rFonts w:asciiTheme="minorHAnsi" w:eastAsiaTheme="minorEastAsia" w:hAnsiTheme="minorHAnsi" w:cstheme="minorBidi"/>
+                <w:b/>
+                <w:bCs/>
                 <w:i/>
                 <w:iCs/>
                 <w:lang w:val="es-ES"/>
@@ -874,6 +1007,8 @@
             <w:r>
               <w:rPr>
                 <w:rFonts w:asciiTheme="minorHAnsi" w:eastAsiaTheme="minorEastAsia" w:hAnsiTheme="minorHAnsi" w:cstheme="minorBidi"/>
+                <w:b/>
+                <w:bCs/>
                 <w:i/>
                 <w:iCs/>
                 <w:lang w:val="es-ES"/>
@@ -951,6 +1086,8 @@
               <w:jc w:val="center"/>
               <w:rPr>
                 <w:rFonts w:asciiTheme="minorHAnsi" w:eastAsiaTheme="minorEastAsia" w:hAnsiTheme="minorHAnsi" w:cstheme="minorBidi"/>
+                <w:b/>
+                <w:bCs/>
                 <w:i/>
                 <w:iCs/>
                 <w:lang w:val="es-ES"/>
@@ -959,6 +1096,8 @@
             <w:r>
               <w:rPr>
                 <w:rFonts w:asciiTheme="minorHAnsi" w:eastAsiaTheme="minorEastAsia" w:hAnsiTheme="minorHAnsi" w:cstheme="minorBidi"/>
+                <w:b/>
+                <w:bCs/>
                 <w:i/>
                 <w:iCs/>
                 <w:lang w:val="es-ES"/>
@@ -968,6 +1107,8 @@
             <w:r>
               <w:rPr>
                 <w:rFonts w:asciiTheme="minorHAnsi" w:eastAsiaTheme="minorEastAsia" w:hAnsiTheme="minorHAnsi" w:cstheme="minorBidi"/>
+                <w:b/>
+                <w:bCs/>
                 <w:i/>
                 <w:iCs/>
                 <w:lang w:val="es-ES"/>
@@ -1046,7 +1187,23 @@
                 <w:rStyle w:val="Textodelmarcadordeposicin"/>
                 <w:rFonts w:eastAsiaTheme="minorEastAsia"/>
               </w:rPr>
-              <w:t>{cooperativaName}</w:t>
+              <w:t>{</w:t>
+            </w:r>
+            <w:proofErr w:type="spellStart"/>
+            <w:r>
+              <w:rPr>
+                <w:rStyle w:val="Textodelmarcadordeposicin"/>
+                <w:rFonts w:eastAsiaTheme="minorEastAsia"/>
+              </w:rPr>
+              <w:t>cooperativaName</w:t>
+            </w:r>
+            <w:proofErr w:type="spellEnd"/>
+            <w:r>
+              <w:rPr>
+                <w:rStyle w:val="Textodelmarcadordeposicin"/>
+                <w:rFonts w:eastAsiaTheme="minorEastAsia"/>
+              </w:rPr>
+              <w:t>}</w:t>
             </w:r>
             <w:r>
               <w:rPr>
@@ -1194,6 +1351,7 @@
                 <w:lang w:val="es-ES"/>
               </w:rPr>
             </w:pPr>
+            <w:proofErr w:type="gramStart"/>
             <w:r>
               <w:rPr>
                 <w:rFonts w:asciiTheme="minorHAnsi" w:eastAsiaTheme="minorEastAsia" w:hAnsiTheme="minorHAnsi" w:cstheme="minorBidi"/>
@@ -1203,6 +1361,7 @@
               </w:rPr>
               <w:t>sello cooperativa</w:t>
             </w:r>
+            <w:proofErr w:type="gramEnd"/>
           </w:p>
         </w:tc>
         <w:tc>
@@ -2113,6 +2272,26 @@
 </file>
 
 <file path=customXml/item1.xml><?xml version="1.0" encoding="utf-8"?>
+<p:properties xmlns:p="http://schemas.microsoft.com/office/2006/metadata/properties" xmlns:xsi="http://www.w3.org/2001/XMLSchema-instance" xmlns:pc="http://schemas.microsoft.com/office/infopath/2007/PartnerControls">
+  <documentManagement>
+    <TaxCatchAll xmlns="71caa562-2379-4b61-b6f4-3e26b6646c0a" xsi:nil="true"/>
+    <lcf76f155ced4ddcb4097134ff3c332f xmlns="a8cc24c6-f310-44a1-a6cd-346f973ac5d2">
+      <Terms xmlns="http://schemas.microsoft.com/office/infopath/2007/PartnerControls"/>
+    </lcf76f155ced4ddcb4097134ff3c332f>
+  </documentManagement>
+</p:properties>
+</file>
+
+<file path=customXml/item2.xml><?xml version="1.0" encoding="utf-8"?>
+<?mso-contentType ?>
+<FormTemplates xmlns="http://schemas.microsoft.com/sharepoint/v3/contenttype/forms">
+  <Display>DocumentLibraryForm</Display>
+  <Edit>DocumentLibraryForm</Edit>
+  <New>DocumentLibraryForm</New>
+</FormTemplates>
+</file>
+
+<file path=customXml/item3.xml><?xml version="1.0" encoding="utf-8"?>
 <ct:contentTypeSchema xmlns:ct="http://schemas.microsoft.com/office/2006/metadata/contentType" xmlns:ma="http://schemas.microsoft.com/office/2006/metadata/properties/metaAttributes" ct:_="" ma:_="" ma:contentTypeName="Documento" ma:contentTypeID="0x0101007112F73174E44A49AB36B404E654791D" ma:contentTypeVersion="15" ma:contentTypeDescription="Crear nuevo documento." ma:contentTypeScope="" ma:versionID="39e66c354cf146906f89480a4f70b4e7">
   <xsd:schema xmlns:xsd="http://www.w3.org/2001/XMLSchema" xmlns:xs="http://www.w3.org/2001/XMLSchema" xmlns:p="http://schemas.microsoft.com/office/2006/metadata/properties" xmlns:ns2="a8cc24c6-f310-44a1-a6cd-346f973ac5d2" xmlns:ns3="71caa562-2379-4b61-b6f4-3e26b6646c0a" targetNamespace="http://schemas.microsoft.com/office/2006/metadata/properties" ma:root="true" ma:fieldsID="8b9a95983bab498be6551d1325baea72" ns2:_="" ns3:_="">
     <xsd:import namespace="a8cc24c6-f310-44a1-a6cd-346f973ac5d2"/>
@@ -2341,27 +2520,26 @@
 </ct:contentTypeSchema>
 </file>
 
-<file path=customXml/item2.xml><?xml version="1.0" encoding="utf-8"?>
-<?mso-contentType ?>
-<FormTemplates xmlns="http://schemas.microsoft.com/sharepoint/v3/contenttype/forms">
-  <Display>DocumentLibraryForm</Display>
-  <Edit>DocumentLibraryForm</Edit>
-  <New>DocumentLibraryForm</New>
-</FormTemplates>
+<file path=customXml/itemProps1.xml><?xml version="1.0" encoding="utf-8"?>
+<ds:datastoreItem xmlns:ds="http://schemas.openxmlformats.org/officeDocument/2006/customXml" ds:itemID="{3B550539-C04F-49BB-AC58-429D63C1B86C}">
+  <ds:schemaRefs>
+    <ds:schemaRef ds:uri="http://schemas.microsoft.com/office/2006/metadata/properties"/>
+    <ds:schemaRef ds:uri="http://schemas.microsoft.com/office/infopath/2007/PartnerControls"/>
+    <ds:schemaRef ds:uri="71caa562-2379-4b61-b6f4-3e26b6646c0a"/>
+    <ds:schemaRef ds:uri="a8cc24c6-f310-44a1-a6cd-346f973ac5d2"/>
+  </ds:schemaRefs>
+</ds:datastoreItem>
 </file>
 
-<file path=customXml/item3.xml><?xml version="1.0" encoding="utf-8"?>
-<p:properties xmlns:p="http://schemas.microsoft.com/office/2006/metadata/properties" xmlns:xsi="http://www.w3.org/2001/XMLSchema-instance" xmlns:pc="http://schemas.microsoft.com/office/infopath/2007/PartnerControls">
-  <documentManagement>
-    <TaxCatchAll xmlns="71caa562-2379-4b61-b6f4-3e26b6646c0a" xsi:nil="true"/>
-    <lcf76f155ced4ddcb4097134ff3c332f xmlns="a8cc24c6-f310-44a1-a6cd-346f973ac5d2">
-      <Terms xmlns="http://schemas.microsoft.com/office/infopath/2007/PartnerControls"/>
-    </lcf76f155ced4ddcb4097134ff3c332f>
-  </documentManagement>
-</p:properties>
+<file path=customXml/itemProps2.xml><?xml version="1.0" encoding="utf-8"?>
+<ds:datastoreItem xmlns:ds="http://schemas.openxmlformats.org/officeDocument/2006/customXml" ds:itemID="{26E240A6-85B5-4D2A-B183-4F5DC46EA01B}">
+  <ds:schemaRefs>
+    <ds:schemaRef ds:uri="http://schemas.microsoft.com/sharepoint/v3/contenttype/forms"/>
+  </ds:schemaRefs>
+</ds:datastoreItem>
 </file>
 
-<file path=customXml/itemProps1.xml><?xml version="1.0" encoding="utf-8"?>
+<file path=customXml/itemProps3.xml><?xml version="1.0" encoding="utf-8"?>
 <ds:datastoreItem xmlns:ds="http://schemas.openxmlformats.org/officeDocument/2006/customXml" ds:itemID="{5E0FC76A-9CD2-483C-8599-A4E1FFD2DDDF}">
   <ds:schemaRefs>
     <ds:schemaRef ds:uri="http://schemas.microsoft.com/office/2006/metadata/contentType"/>
@@ -2378,23 +2556,4 @@
     <ds:schemaRef ds:uri="http://schemas.microsoft.com/internal/obd"/>
   </ds:schemaRefs>
 </ds:datastoreItem>
-</file>
-
-<file path=customXml/itemProps2.xml><?xml version="1.0" encoding="utf-8"?>
-<ds:datastoreItem xmlns:ds="http://schemas.openxmlformats.org/officeDocument/2006/customXml" ds:itemID="{26E240A6-85B5-4D2A-B183-4F5DC46EA01B}">
-  <ds:schemaRefs>
-    <ds:schemaRef ds:uri="http://schemas.microsoft.com/sharepoint/v3/contenttype/forms"/>
-  </ds:schemaRefs>
-</ds:datastoreItem>
-</file>
-
-<file path=customXml/itemProps3.xml><?xml version="1.0" encoding="utf-8"?>
-<ds:datastoreItem xmlns:ds="http://schemas.openxmlformats.org/officeDocument/2006/customXml" ds:itemID="{3B550539-C04F-49BB-AC58-429D63C1B86C}">
-  <ds:schemaRefs>
-    <ds:schemaRef ds:uri="http://schemas.microsoft.com/office/2006/metadata/properties"/>
-    <ds:schemaRef ds:uri="http://schemas.microsoft.com/office/infopath/2007/PartnerControls"/>
-    <ds:schemaRef ds:uri="71caa562-2379-4b61-b6f4-3e26b6646c0a"/>
-    <ds:schemaRef ds:uri="a8cc24c6-f310-44a1-a6cd-346f973ac5d2"/>
-  </ds:schemaRefs>
-</ds:datastoreItem>
 </file>
</xml_diff>